<commit_message>
word docs and arm
</commit_message>
<xml_diff>
--- a/Word/B2_37_OS LAB 2.docx
+++ b/Word/B2_37_OS LAB 2.docx
@@ -28,36 +28,8 @@
           <w:sz w:val="28"/>
           <w:szCs w:val="28"/>
         </w:rPr>
-        <w:t xml:space="preserve"> </w:t>
-      </w:r>
-      <w:proofErr w:type="spellStart"/>
-      <w:r>
-        <w:rPr>
-          <w:b/>
-          <w:sz w:val="28"/>
-          <w:szCs w:val="28"/>
-        </w:rPr>
-        <w:t>Atharva</w:t>
-      </w:r>
-      <w:proofErr w:type="spellEnd"/>
-      <w:r>
-        <w:rPr>
-          <w:b/>
-          <w:sz w:val="28"/>
-          <w:szCs w:val="28"/>
-        </w:rPr>
-        <w:t xml:space="preserve"> </w:t>
-      </w:r>
-      <w:proofErr w:type="spellStart"/>
-      <w:r>
-        <w:rPr>
-          <w:b/>
-          <w:sz w:val="28"/>
-          <w:szCs w:val="28"/>
-        </w:rPr>
-        <w:t>Salitri</w:t>
-      </w:r>
-      <w:proofErr w:type="spellEnd"/>
+        <w:t xml:space="preserve"> Atharva Salitri</w:t>
+      </w:r>
       <w:r>
         <w:rPr>
           <w:b/>
@@ -334,6 +306,35 @@
         <w:pict w14:anchorId="37BD3DCF">
           <v:rect id="_x0000_i1025" style="width:0;height:1.5pt" o:hralign="center" o:hrstd="t" o:hr="t" fillcolor="#a0a0a0" stroked="f"/>
         </w:pict>
+      </w:r>
+    </w:p>
+    <w:p>
+      <w:pPr>
+        <w:rPr>
+          <w:b/>
+          <w:sz w:val="26"/>
+          <w:szCs w:val="26"/>
+        </w:rPr>
+      </w:pPr>
+      <w:bookmarkStart w:id="2" w:name="_GoBack"/>
+      <w:bookmarkEnd w:id="2"/>
+    </w:p>
+    <w:p>
+      <w:pPr>
+        <w:rPr>
+          <w:b/>
+          <w:sz w:val="32"/>
+          <w:szCs w:val="26"/>
+        </w:rPr>
+      </w:pPr>
+      <w:r>
+        <w:rPr>
+          <w:b/>
+          <w:sz w:val="32"/>
+          <w:szCs w:val="26"/>
+          <w:highlight w:val="yellow"/>
+        </w:rPr>
+        <w:t>Factorial</w:t>
       </w:r>
     </w:p>
     <w:p>
@@ -1501,8 +1502,6 @@
         </w:rPr>
         <w:t>touch sort_script</w:t>
       </w:r>
-      <w:bookmarkStart w:id="2" w:name="_GoBack"/>
-      <w:bookmarkEnd w:id="2"/>
       <w:r>
         <w:rPr>
           <w:sz w:val="26"/>
@@ -4723,15 +4722,7 @@
           <w:sz w:val="26"/>
           <w:szCs w:val="26"/>
         </w:rPr>
-        <w:t>Giving Permission and Running the file</w:t>
-      </w:r>
-      <w:r>
-        <w:rPr>
-          <w:b/>
-          <w:sz w:val="26"/>
-          <w:szCs w:val="26"/>
-        </w:rPr>
-        <w:t>:</w:t>
+        <w:t>Giving Permission and Running the file:</w:t>
       </w:r>
     </w:p>
     <w:p>
@@ -4819,8 +4810,10 @@
       </w:pPr>
       <w:r>
         <w:rPr>
-          <w:sz w:val="26"/>
-          <w:szCs w:val="26"/>
+          <w:noProof/>
+          <w:sz w:val="26"/>
+          <w:szCs w:val="26"/>
+          <w:lang w:val="en-IN"/>
         </w:rPr>
         <w:drawing>
           <wp:inline distT="0" distB="0" distL="0" distR="0" wp14:anchorId="3A912B25" wp14:editId="6A8683EE">
@@ -4922,8 +4915,10 @@
       <w:r>
         <w:rPr>
           <w:b/>
-          <w:sz w:val="26"/>
-          <w:szCs w:val="26"/>
+          <w:noProof/>
+          <w:sz w:val="26"/>
+          <w:szCs w:val="26"/>
+          <w:lang w:val="en-IN"/>
         </w:rPr>
         <w:drawing>
           <wp:inline distT="0" distB="0" distL="0" distR="0" wp14:anchorId="7BC797F2" wp14:editId="00CF21BF">
@@ -4994,8 +4989,10 @@
       <w:r>
         <w:rPr>
           <w:b/>
-          <w:sz w:val="26"/>
-          <w:szCs w:val="26"/>
+          <w:noProof/>
+          <w:sz w:val="26"/>
+          <w:szCs w:val="26"/>
+          <w:lang w:val="en-IN"/>
         </w:rPr>
         <w:drawing>
           <wp:inline distT="0" distB="0" distL="0" distR="0" wp14:anchorId="4F7E850F" wp14:editId="4DBFF6BB">
@@ -5066,8 +5063,10 @@
       <w:r>
         <w:rPr>
           <w:b/>
-          <w:sz w:val="26"/>
-          <w:szCs w:val="26"/>
+          <w:noProof/>
+          <w:sz w:val="26"/>
+          <w:szCs w:val="26"/>
+          <w:lang w:val="en-IN"/>
         </w:rPr>
         <w:drawing>
           <wp:inline distT="0" distB="0" distL="0" distR="0" wp14:anchorId="7FFD9651" wp14:editId="4E151206">
@@ -5138,8 +5137,10 @@
       <w:r>
         <w:rPr>
           <w:b/>
-          <w:sz w:val="26"/>
-          <w:szCs w:val="26"/>
+          <w:noProof/>
+          <w:sz w:val="26"/>
+          <w:szCs w:val="26"/>
+          <w:lang w:val="en-IN"/>
         </w:rPr>
         <w:drawing>
           <wp:inline distT="0" distB="0" distL="0" distR="0" wp14:anchorId="576A6F89" wp14:editId="744DDDE6">

</xml_diff>